<commit_message>
rrBLUP and h^2 analysis for D2F
</commit_message>
<xml_diff>
--- a/presentations/Two environmental indexes for flowering in two different switchgrass subpopulations.docx
+++ b/presentations/Two environmental indexes for flowering in two different switchgrass subpopulations.docx
@@ -316,27 +316,13 @@
           <w:i/>
           <w:iCs/>
         </w:rPr>
-        <w:t>(Gulf individuals virtually always need more</w:t>
+        <w:t>(Gulf individuals virtually always need more cumulative GDD than Midwest individuals</w:t>
       </w:r>
       <w:r>
         <w:rPr>
           <w:i/>
           <w:iCs/>
         </w:rPr>
-        <w:t xml:space="preserve"> cumulative</w:t>
-      </w:r>
-      <w:r>
-        <w:rPr>
-          <w:i/>
-          <w:iCs/>
-        </w:rPr>
-        <w:t xml:space="preserve"> GDD than Midwest individuals</w:t>
-      </w:r>
-      <w:r>
-        <w:rPr>
-          <w:i/>
-          <w:iCs/>
-        </w:rPr>
         <w:t>)</w:t>
       </w:r>
       <w:r>
@@ -384,15 +370,7 @@
         <w:t>for the Midwest population</w:t>
       </w:r>
       <w:r>
-        <w:t xml:space="preserve">. It seems plausible that this is causing STIL SNP effects to be much larger than </w:t>
-      </w:r>
-      <w:proofErr w:type="spellStart"/>
-      <w:r>
-        <w:t>they</w:t>
-      </w:r>
-      <w:proofErr w:type="spellEnd"/>
-      <w:r>
-        <w:t xml:space="preserve"> are other sites for some SNPs.</w:t>
+        <w:t>. It seems plausible that this is causing STIL SNP effects to be much larger than they are other sites for some SNPs.</w:t>
       </w:r>
     </w:p>
     <w:p/>
@@ -421,34 +399,7 @@
       </w:r>
       <w:proofErr w:type="spellEnd"/>
       <w:r>
-        <w:t xml:space="preserve"> (50%, GR50) and flowering (1%, FL1; and 50%, FL50). </w:t>
-      </w:r>
-      <w:r>
-        <w:t xml:space="preserve">The green </w:t>
-      </w:r>
-      <w:r>
-        <w:t>points</w:t>
-      </w:r>
-      <w:r>
-        <w:t xml:space="preserve"> are </w:t>
-      </w:r>
-      <w:r>
-        <w:t>from G</w:t>
-      </w:r>
-      <w:r>
-        <w:t xml:space="preserve">ulf individuals, and the purple </w:t>
-      </w:r>
-      <w:r>
-        <w:t>points</w:t>
-      </w:r>
-      <w:r>
-        <w:t xml:space="preserve"> are </w:t>
-      </w:r>
-      <w:r>
-        <w:t xml:space="preserve">from </w:t>
-      </w:r>
-      <w:r>
-        <w:t>Midwest individuals.</w:t>
+        <w:t xml:space="preserve"> (50%, GR50) and flowering (1%, FL1; and 50%, FL50). The green points are from Gulf individuals, and the purple points are from Midwest individuals.</w:t>
       </w:r>
       <w:r>
         <w:t xml:space="preserve"> And the dashed vertical line is the longest day of the year.</w:t>
@@ -887,6 +838,48 @@
       </w:r>
       <w:r>
         <w:t>) and weirdness at KING.</w:t>
+      </w:r>
+    </w:p>
+    <w:p/>
+    <w:p>
+      <w:r>
+        <w:t xml:space="preserve">Here, we present evidence that photoperiodic sensitivity in switchgrass varies between genetic subpopulations. </w:t>
+      </w:r>
+    </w:p>
+    <w:p/>
+    <w:p>
+      <w:r>
+        <w:t xml:space="preserve">Breeding for photoperiodic sensitivity in plants with earlier </w:t>
+      </w:r>
+      <w:proofErr w:type="spellStart"/>
+      <w:r>
+        <w:t>greenup</w:t>
+      </w:r>
+      <w:proofErr w:type="spellEnd"/>
+      <w:r>
+        <w:t xml:space="preserve"> dates may allow growers in the northern United States to take advantage of longer growing seasons, as photoperiod-sensitive strains will accumulate more biomass before flowering, contributing to higher biomass yields (cite?).</w:t>
+      </w:r>
+      <w:r>
+        <w:t xml:space="preserve"> Alternatively, breeding for cultivars with larger cumulative GDD requirements and reduced photoperiod sensitivity could increase the heat requirement needed for switchgrass development and stabilize switchgrass biomass yields at higher levels, which could help offset the negative impacts of climate warming (cite).</w:t>
+      </w:r>
+    </w:p>
+    <w:p/>
+    <w:p>
+      <w:r>
+        <w:t xml:space="preserve">McMillan 1959b has similar flowering time data (Figure 3) for clones transplanted to Lincoln, Nebraska in 1957. Only clones from </w:t>
+      </w:r>
+      <w:proofErr w:type="gramStart"/>
+      <w:r>
+        <w:t>very far</w:t>
+      </w:r>
+      <w:proofErr w:type="gramEnd"/>
+      <w:r>
+        <w:t xml:space="preserve"> north (the Dakotas and Minnesota) and one from Colorado flower in LINC before the summer solstice.</w:t>
+      </w:r>
+    </w:p>
+    <w:p>
+      <w:r>
+        <w:t>McMillan 1965a has similar flowering time data (Figure 1) for clones transplanted to Austin, Texas in 1961. There is a very distinct transition line dividing the Midwest from the Gulf &amp; southern Atlantic, where the Midwest flowers end of April/early May, and the Gulf/southern Atlantic flowers after the summer solstice.</w:t>
       </w:r>
     </w:p>
     <w:sectPr>
@@ -1119,6 +1112,7 @@
     <w:lsdException w:name="HTML Sample" w:semiHidden="1" w:unhideWhenUsed="1"/>
     <w:lsdException w:name="HTML Typewriter" w:semiHidden="1" w:unhideWhenUsed="1"/>
     <w:lsdException w:name="HTML Variable" w:semiHidden="1" w:unhideWhenUsed="1"/>
+    <w:lsdException w:name="Normal Table" w:semiHidden="1" w:unhideWhenUsed="1"/>
     <w:lsdException w:name="annotation subject" w:semiHidden="1" w:unhideWhenUsed="1"/>
     <w:lsdException w:name="No List" w:semiHidden="1" w:unhideWhenUsed="1"/>
     <w:lsdException w:name="Outline List 1" w:semiHidden="1" w:unhideWhenUsed="1"/>
@@ -1165,8 +1159,10 @@
     <w:lsdException w:name="Table Subtle 2" w:semiHidden="1" w:unhideWhenUsed="1"/>
     <w:lsdException w:name="Table Web 1" w:semiHidden="1" w:unhideWhenUsed="1"/>
     <w:lsdException w:name="Table Web 2" w:semiHidden="1" w:unhideWhenUsed="1"/>
+    <w:lsdException w:name="Table Web 3" w:semiHidden="1" w:unhideWhenUsed="1"/>
     <w:lsdException w:name="Balloon Text" w:semiHidden="1" w:unhideWhenUsed="1"/>
     <w:lsdException w:name="Table Grid" w:uiPriority="39"/>
+    <w:lsdException w:name="Table Theme" w:semiHidden="1" w:unhideWhenUsed="1"/>
     <w:lsdException w:name="Placeholder Text" w:semiHidden="1"/>
     <w:lsdException w:name="No Spacing" w:uiPriority="1" w:qFormat="1"/>
     <w:lsdException w:name="Light Shading" w:uiPriority="60"/>

</xml_diff>